<commit_message>
side panel populated with list of folders
</commit_message>
<xml_diff>
--- a/BehindTheScenes/music-new/Sandbox/project overview.docx
+++ b/BehindTheScenes/music-new/Sandbox/project overview.docx
@@ -28,21 +28,8 @@
       </w:r>
     </w:p>
     <w:p>
-      <w:proofErr w:type="spellStart"/>
-      <w:r>
-        <w:t>Ultra wide</w:t>
-      </w:r>
-      <w:proofErr w:type="spellEnd"/>
-      <w:r>
-        <w:t xml:space="preserve"> </w:t>
-      </w:r>
-      <w:proofErr w:type="gramStart"/>
-      <w:r>
-        <w:t>hi res</w:t>
-      </w:r>
-      <w:proofErr w:type="gramEnd"/>
-      <w:r>
-        <w:t xml:space="preserve"> display setting 2560 x 1440</w:t>
+      <w:r>
+        <w:t>Ultra wide hi res display setting 2560 x 1440</w:t>
       </w:r>
     </w:p>
     <w:p>
@@ -73,45 +60,13 @@
     </w:p>
     <w:p>
       <w:r>
-        <w:t xml:space="preserve">This is a media player associated with my media library. The program has a hard coded folder name for test purposes it holds my </w:t>
-      </w:r>
-      <w:proofErr w:type="spellStart"/>
-      <w:r>
-        <w:t>jriver</w:t>
-      </w:r>
-      <w:proofErr w:type="spellEnd"/>
-      <w:r>
-        <w:t xml:space="preserve"> data. It’s a flat file that </w:t>
-      </w:r>
-      <w:proofErr w:type="gramStart"/>
-      <w:r>
-        <w:t>holds  video</w:t>
-      </w:r>
-      <w:proofErr w:type="gramEnd"/>
-      <w:r>
-        <w:t xml:space="preserve"> files with a</w:t>
+        <w:t>This is a media player associated with my media library. The program has a hard coded folder name for test purposes it holds my jriver data. It’s a flat file that holds  video files with a</w:t>
       </w:r>
       <w:r>
         <w:t>n</w:t>
       </w:r>
       <w:r>
-        <w:t xml:space="preserve"> </w:t>
-      </w:r>
-      <w:proofErr w:type="spellStart"/>
-      <w:r>
-        <w:t>imbd</w:t>
-      </w:r>
-      <w:proofErr w:type="spellEnd"/>
-      <w:r>
-        <w:t xml:space="preserve"> file name, it has image files with an identical filename that is .jpg, it has xml files with movie details, the first part of the xml filename is identical to the movie and image file name. the rest of the filename is other </w:t>
-      </w:r>
-      <w:proofErr w:type="gramStart"/>
-      <w:r>
-        <w:t>text</w:t>
-      </w:r>
-      <w:proofErr w:type="gramEnd"/>
-      <w:r>
-        <w:t xml:space="preserve"> and the file type is .xml. My program needs to search for the xml file name using the part of the file name associated with the image file.</w:t>
+        <w:t xml:space="preserve"> imbd file name, it has image files with an identical filename that is .jpg, it has xml files with movie details, the first part of the xml filename is identical to the movie and image file name. the rest of the filename is other text and the file type is .xml. My program needs to search for the xml file name using the part of the file name associated with the image file.</w:t>
       </w:r>
     </w:p>
     <w:p/>
@@ -139,15 +94,7 @@
         <w:t>s</w:t>
       </w:r>
       <w:r>
-        <w:t xml:space="preserve"> the first stacked widget displays a dynamic carousel of images that the user can scroll through. This widget comprises of a left panel and a right panel. The right panel is hidden on </w:t>
-      </w:r>
-      <w:proofErr w:type="gramStart"/>
-      <w:r>
-        <w:t>startup</w:t>
-      </w:r>
-      <w:proofErr w:type="gramEnd"/>
-      <w:r>
-        <w:t xml:space="preserve"> and the carousel is displayed full screen</w:t>
+        <w:t xml:space="preserve"> the first stacked widget displays a dynamic carousel of images that the user can scroll through. This widget comprises of a left panel and a right panel. The right panel is hidden on startup and the carousel is displayed full screen</w:t>
       </w:r>
     </w:p>
     <w:p/>
@@ -185,15 +132,7 @@
     <w:p/>
     <w:p>
       <w:r>
-        <w:t xml:space="preserve">When an image is clicked in the grid view, the hidden right panel appears, the left panel is </w:t>
-      </w:r>
-      <w:proofErr w:type="gramStart"/>
-      <w:r>
-        <w:t>cleared</w:t>
-      </w:r>
-      <w:proofErr w:type="gramEnd"/>
-      <w:r>
-        <w:t xml:space="preserve"> and the selected image file replaces it suitably scaled</w:t>
+        <w:t>When an image is clicked in the grid view, the hidden right panel appears, the left panel is cleared and the selected image file replaces it suitably scaled</w:t>
       </w:r>
     </w:p>
     <w:p>
@@ -249,42 +188,13 @@
         <w:t xml:space="preserve">is </w:t>
       </w:r>
       <w:r>
-        <w:t xml:space="preserve">on </w:t>
-      </w:r>
-      <w:proofErr w:type="spellStart"/>
-      <w:r>
-        <w:t>ultra wide</w:t>
-      </w:r>
-      <w:proofErr w:type="spellEnd"/>
-      <w:r>
-        <w:t xml:space="preserve"> </w:t>
-      </w:r>
-      <w:proofErr w:type="gramStart"/>
-      <w:r>
-        <w:t>high res</w:t>
-      </w:r>
-      <w:proofErr w:type="gramEnd"/>
-      <w:r>
-        <w:t xml:space="preserve"> </w:t>
-      </w:r>
-      <w:proofErr w:type="gramStart"/>
-      <w:r>
-        <w:t xml:space="preserve">screen </w:t>
-      </w:r>
-      <w:r>
-        <w:t xml:space="preserve"> and</w:t>
-      </w:r>
-      <w:proofErr w:type="gramEnd"/>
-      <w:r>
-        <w:t xml:space="preserve"> final use on a 4k TV display, so layouts need to be dynamic and scaled appropriately. The TV display should also be treated as a </w:t>
-      </w:r>
-      <w:proofErr w:type="gramStart"/>
-      <w:r>
-        <w:t>10 foot</w:t>
-      </w:r>
-      <w:proofErr w:type="gramEnd"/>
-      <w:r>
-        <w:t xml:space="preserve"> display interface so everything must be scaled up to be clearly seen and read at that distance.</w:t>
+        <w:t>on ultra wide high res</w:t>
+      </w:r>
+      <w:r>
+        <w:t xml:space="preserve"> screen </w:t>
+      </w:r>
+      <w:r>
+        <w:t xml:space="preserve"> and final use on a 4k TV display, so layouts need to be dynamic and scaled appropriately. The TV display should also be treated as a 10 foot display interface so everything must be scaled up to be clearly seen and read at that distance.</w:t>
       </w:r>
     </w:p>
     <w:p/>
@@ -305,15 +215,7 @@
     </w:p>
     <w:p>
       <w:r>
-        <w:t xml:space="preserve">Main_app.py the main program that links </w:t>
-      </w:r>
-      <w:proofErr w:type="gramStart"/>
-      <w:r>
-        <w:t>all of</w:t>
-      </w:r>
-      <w:proofErr w:type="gramEnd"/>
-      <w:r>
-        <w:t xml:space="preserve"> the code together</w:t>
+        <w:t>Main_app.py the main program that links all of the code together</w:t>
       </w:r>
     </w:p>
     <w:p>
@@ -349,13 +251,8 @@
     </w:p>
     <w:p>
       <w:r>
-        <w:t xml:space="preserve">I have a folder in the Sandbox folder </w:t>
-      </w:r>
-      <w:proofErr w:type="spellStart"/>
-      <w:r>
-        <w:t>MediaPlayerQML</w:t>
-      </w:r>
-      <w:proofErr w:type="spellEnd"/>
+        <w:t>I have a folder in the Sandbox folder MediaPlayerQML</w:t>
+      </w:r>
     </w:p>
     <w:p>
       <w:r>
@@ -400,15 +297,7 @@
         </w:numPr>
       </w:pPr>
       <w:r>
-        <w:t xml:space="preserve">A sliding panel to the </w:t>
-      </w:r>
-      <w:proofErr w:type="spellStart"/>
-      <w:r>
-        <w:t>laft</w:t>
-      </w:r>
-      <w:proofErr w:type="spellEnd"/>
-      <w:r>
-        <w:t xml:space="preserve"> of the screen that initially provides access to the file Tree but may later be adapted to show other information</w:t>
+        <w:t>A sliding panel to the laft of the screen that initially provides access to the file Tree but may later be adapted to show other information</w:t>
       </w:r>
     </w:p>
     <w:p>
@@ -432,15 +321,7 @@
         </w:numPr>
       </w:pPr>
       <w:r>
-        <w:t xml:space="preserve">The Main Panel handle a system of switching display panels, </w:t>
-      </w:r>
-      <w:proofErr w:type="gramStart"/>
-      <w:r>
-        <w:t>There</w:t>
-      </w:r>
-      <w:proofErr w:type="gramEnd"/>
-      <w:r>
-        <w:t xml:space="preserve"> are 3 Types of display panel</w:t>
+        <w:t>The Main Panel handle a system of switching display panels, There are 3 Types of display panel</w:t>
       </w:r>
     </w:p>
     <w:p>

</xml_diff>